<commit_message>
Simple BEV video added
</commit_message>
<xml_diff>
--- a/BirdsEyeView/BirdsEyeView.docx
+++ b/BirdsEyeView/BirdsEyeView.docx
@@ -80,6 +80,9 @@
         <w:jc w:val="center"/>
       </w:pPr>
       <w:r>
+        <w:rPr>
+          <w:noProof/>
+        </w:rPr>
         <w:drawing>
           <wp:inline distT="0" distB="0" distL="0" distR="0" wp14:anchorId="35C8377A" wp14:editId="32DC368E">
             <wp:extent cx="5339624" cy="2527832"/>
@@ -784,7 +787,7 @@
           <w:noProof/>
         </w:rPr>
         <w:drawing>
-          <wp:inline distT="0" distB="0" distL="0" distR="0" wp14:anchorId="108C4797" wp14:editId="42FB596F">
+          <wp:inline distT="0" distB="0" distL="0" distR="0" wp14:anchorId="108C4797" wp14:editId="66DF9C61">
             <wp:extent cx="3870053" cy="2214154"/>
             <wp:effectExtent l="0" t="0" r="0" b="0"/>
             <wp:docPr id="862254440" name="Picture 6"/>
@@ -1050,6 +1053,20 @@
     </w:p>
     <w:p>
       <w:pPr>
+        <w:pStyle w:val="ListParagraph"/>
+        <w:jc w:val="center"/>
+      </w:pPr>
+      <w:hyperlink r:id="rId17" w:history="1">
+        <w:r>
+          <w:rPr>
+            <w:rStyle w:val="Hyperlink"/>
+          </w:rPr>
+          <w:t>Image source</w:t>
+        </w:r>
+      </w:hyperlink>
+    </w:p>
+    <w:p>
+      <w:pPr>
         <w:rPr>
           <w:b/>
           <w:bCs/>
@@ -1074,6 +1091,11 @@
       <w:pPr>
         <w:pStyle w:val="Heading2"/>
       </w:pPr>
+    </w:p>
+    <w:p>
+      <w:pPr>
+        <w:pStyle w:val="Heading2"/>
+      </w:pPr>
       <w:r>
         <w:t>Deep Learning based approach</w:t>
       </w:r>
@@ -1194,7 +1216,7 @@
       <w:r>
         <w:t xml:space="preserve">Such Perception tasks, require fusion of data from different sensors–Monocular, Stereo Cameras, Lidars, Radars etc, for redundancy purposes. As highlighted in </w:t>
       </w:r>
-      <w:hyperlink r:id="rId17" w:history="1">
+      <w:hyperlink r:id="rId18" w:history="1">
         <w:r>
           <w:rPr>
             <w:rStyle w:val="Hyperlink"/>

</xml_diff>